<commit_message>
added the student login pages and functionality of applying attendance & leaves
</commit_message>
<xml_diff>
--- a/Project Documentation.docx
+++ b/Project Documentation.docx
@@ -301,7 +301,23 @@
           <w:sz w:val="22"/>
           <w:szCs w:val="20"/>
         </w:rPr>
-        <w:t xml:space="preserve">  - apply OD page where there could be two toggles for LEAVE &amp; for ATTENDENCE</w:t>
+        <w:t xml:space="preserve">  - apply OD page where there could be two toggles for LEAVE &amp; for ATTEND</w:t>
+      </w:r>
+      <w:r>
+        <w:rPr>
+          <w:rFonts w:ascii="Bierstadt" w:eastAsia="UD Digi Kyokasho NP-B" w:hAnsi="Bierstadt" w:cs="Poppins"/>
+          <w:sz w:val="22"/>
+          <w:szCs w:val="20"/>
+        </w:rPr>
+        <w:t>A</w:t>
+      </w:r>
+      <w:r>
+        <w:rPr>
+          <w:rFonts w:ascii="Bierstadt" w:eastAsia="UD Digi Kyokasho NP-B" w:hAnsi="Bierstadt" w:cs="Poppins"/>
+          <w:sz w:val="22"/>
+          <w:szCs w:val="20"/>
+        </w:rPr>
+        <w:t>NCE</w:t>
       </w:r>
     </w:p>
     <w:p>

</xml_diff>

<commit_message>
completed the student functionalites i.e., leave & attendance applying with validations
</commit_message>
<xml_diff>
--- a/Project Documentation.docx
+++ b/Project Documentation.docx
@@ -98,13 +98,15 @@
         <w:spacing w:line="276" w:lineRule="auto"/>
         <w:rPr>
           <w:rFonts w:ascii="Bierstadt" w:eastAsia="UD Digi Kyokasho NP-B" w:hAnsi="Bierstadt" w:cs="Poppins"/>
-          <w:sz w:val="22"/>
-          <w:szCs w:val="20"/>
-        </w:rPr>
-      </w:pPr>
-      <w:r>
-        <w:rPr>
-          <w:rFonts w:ascii="Bierstadt" w:eastAsia="UD Digi Kyokasho NP-B" w:hAnsi="Bierstadt" w:cs="Poppins"/>
+          <w:strike/>
+          <w:sz w:val="22"/>
+          <w:szCs w:val="20"/>
+        </w:rPr>
+      </w:pPr>
+      <w:r>
+        <w:rPr>
+          <w:rFonts w:ascii="Bierstadt" w:eastAsia="UD Digi Kyokasho NP-B" w:hAnsi="Bierstadt" w:cs="Poppins"/>
+          <w:strike/>
           <w:sz w:val="22"/>
           <w:szCs w:val="20"/>
         </w:rPr>
@@ -126,21 +128,41 @@
           <w:sz w:val="22"/>
           <w:szCs w:val="20"/>
         </w:rPr>
-        <w:t>2 - Customize login page (left right Style: right login &amp; left description) , for now spring login</w:t>
-      </w:r>
-    </w:p>
-    <w:p>
-      <w:pPr>
-        <w:spacing w:line="276" w:lineRule="auto"/>
-        <w:rPr>
-          <w:rFonts w:ascii="Bierstadt" w:eastAsia="UD Digi Kyokasho NP-B" w:hAnsi="Bierstadt" w:cs="Poppins"/>
-          <w:sz w:val="22"/>
-          <w:szCs w:val="20"/>
-        </w:rPr>
-      </w:pPr>
-      <w:r>
-        <w:rPr>
-          <w:rFonts w:ascii="Bierstadt" w:eastAsia="UD Digi Kyokasho NP-B" w:hAnsi="Bierstadt" w:cs="Poppins"/>
+        <w:t>2 - Customize login page (left right Style: right login &amp; left description</w:t>
+      </w:r>
+      <w:proofErr w:type="gramStart"/>
+      <w:r>
+        <w:rPr>
+          <w:rFonts w:ascii="Bierstadt" w:eastAsia="UD Digi Kyokasho NP-B" w:hAnsi="Bierstadt" w:cs="Poppins"/>
+          <w:sz w:val="22"/>
+          <w:szCs w:val="20"/>
+        </w:rPr>
+        <w:t>) ,</w:t>
+      </w:r>
+      <w:proofErr w:type="gramEnd"/>
+      <w:r>
+        <w:rPr>
+          <w:rFonts w:ascii="Bierstadt" w:eastAsia="UD Digi Kyokasho NP-B" w:hAnsi="Bierstadt" w:cs="Poppins"/>
+          <w:sz w:val="22"/>
+          <w:szCs w:val="20"/>
+        </w:rPr>
+        <w:t xml:space="preserve"> for now spring login</w:t>
+      </w:r>
+    </w:p>
+    <w:p>
+      <w:pPr>
+        <w:spacing w:line="276" w:lineRule="auto"/>
+        <w:rPr>
+          <w:rFonts w:ascii="Bierstadt" w:eastAsia="UD Digi Kyokasho NP-B" w:hAnsi="Bierstadt" w:cs="Poppins"/>
+          <w:strike/>
+          <w:sz w:val="22"/>
+          <w:szCs w:val="20"/>
+        </w:rPr>
+      </w:pPr>
+      <w:r>
+        <w:rPr>
+          <w:rFonts w:ascii="Bierstadt" w:eastAsia="UD Digi Kyokasho NP-B" w:hAnsi="Bierstadt" w:cs="Poppins"/>
+          <w:strike/>
           <w:sz w:val="22"/>
           <w:szCs w:val="20"/>
         </w:rPr>
@@ -163,7 +185,25 @@
           <w:sz w:val="22"/>
           <w:szCs w:val="20"/>
         </w:rPr>
-        <w:t xml:space="preserve">  - show students (map the student username from users table to a different table having all these basic data and another table having leave and present status )– </w:t>
+        <w:t xml:space="preserve">  - show students (map the student username from users table to a different table having all these basic data and another table having leave and present </w:t>
+      </w:r>
+      <w:proofErr w:type="gramStart"/>
+      <w:r>
+        <w:rPr>
+          <w:rFonts w:ascii="Bierstadt" w:eastAsia="UD Digi Kyokasho NP-B" w:hAnsi="Bierstadt" w:cs="Poppins"/>
+          <w:sz w:val="22"/>
+          <w:szCs w:val="20"/>
+        </w:rPr>
+        <w:t>status )</w:t>
+      </w:r>
+      <w:proofErr w:type="gramEnd"/>
+      <w:r>
+        <w:rPr>
+          <w:rFonts w:ascii="Bierstadt" w:eastAsia="UD Digi Kyokasho NP-B" w:hAnsi="Bierstadt" w:cs="Poppins"/>
+          <w:sz w:val="22"/>
+          <w:szCs w:val="20"/>
+        </w:rPr>
+        <w:t xml:space="preserve">– </w:t>
       </w:r>
       <w:r>
         <w:rPr>
@@ -172,19 +212,19 @@
           <w:sz w:val="22"/>
           <w:szCs w:val="20"/>
         </w:rPr>
-        <w:t xml:space="preserve">name, course,branch,year,dummy userPhoto (in left) apply attendance interface by default with three buttons </w:t>
-      </w:r>
-    </w:p>
-    <w:p>
-      <w:pPr>
-        <w:spacing w:line="276" w:lineRule="auto"/>
+        <w:t xml:space="preserve">name, </w:t>
+      </w:r>
+      <w:proofErr w:type="spellStart"/>
+      <w:r>
         <w:rPr>
           <w:rFonts w:ascii="Bierstadt" w:eastAsia="UD Digi Kyokasho NP-B" w:hAnsi="Bierstadt" w:cs="Poppins"/>
           <w:color w:val="4472C4" w:themeColor="accent1"/>
           <w:sz w:val="22"/>
           <w:szCs w:val="20"/>
         </w:rPr>
-      </w:pPr>
+        <w:t>course,branch,year,dummy</w:t>
+      </w:r>
+      <w:proofErr w:type="spellEnd"/>
       <w:r>
         <w:rPr>
           <w:rFonts w:ascii="Bierstadt" w:eastAsia="UD Digi Kyokasho NP-B" w:hAnsi="Bierstadt" w:cs="Poppins"/>
@@ -194,6 +234,7 @@
         </w:rPr>
         <w:t xml:space="preserve"> </w:t>
       </w:r>
+      <w:proofErr w:type="spellStart"/>
       <w:r>
         <w:rPr>
           <w:rFonts w:ascii="Bierstadt" w:eastAsia="UD Digi Kyokasho NP-B" w:hAnsi="Bierstadt" w:cs="Poppins"/>
@@ -201,8 +242,66 @@
           <w:sz w:val="22"/>
           <w:szCs w:val="20"/>
         </w:rPr>
+        <w:t>userPhoto</w:t>
+      </w:r>
+      <w:proofErr w:type="spellEnd"/>
+      <w:r>
+        <w:rPr>
+          <w:rFonts w:ascii="Bierstadt" w:eastAsia="UD Digi Kyokasho NP-B" w:hAnsi="Bierstadt" w:cs="Poppins"/>
+          <w:color w:val="4472C4" w:themeColor="accent1"/>
+          <w:sz w:val="22"/>
+          <w:szCs w:val="20"/>
+        </w:rPr>
+        <w:t xml:space="preserve"> (in left) apply attendance interface by default with three buttons </w:t>
+      </w:r>
+    </w:p>
+    <w:p>
+      <w:pPr>
+        <w:spacing w:line="276" w:lineRule="auto"/>
+        <w:rPr>
+          <w:rFonts w:ascii="Bierstadt" w:eastAsia="UD Digi Kyokasho NP-B" w:hAnsi="Bierstadt" w:cs="Poppins"/>
+          <w:color w:val="4472C4" w:themeColor="accent1"/>
+          <w:sz w:val="22"/>
+          <w:szCs w:val="20"/>
+        </w:rPr>
+      </w:pPr>
+      <w:r>
+        <w:rPr>
+          <w:rFonts w:ascii="Bierstadt" w:eastAsia="UD Digi Kyokasho NP-B" w:hAnsi="Bierstadt" w:cs="Poppins"/>
+          <w:color w:val="4472C4" w:themeColor="accent1"/>
+          <w:sz w:val="22"/>
+          <w:szCs w:val="20"/>
+        </w:rPr>
+        <w:t xml:space="preserve"> </w:t>
+      </w:r>
+      <w:r>
+        <w:rPr>
+          <w:rFonts w:ascii="Bierstadt" w:eastAsia="UD Digi Kyokasho NP-B" w:hAnsi="Bierstadt" w:cs="Poppins"/>
+          <w:color w:val="4472C4" w:themeColor="accent1"/>
+          <w:sz w:val="22"/>
+          <w:szCs w:val="20"/>
+        </w:rPr>
         <w:tab/>
-        <w:t xml:space="preserve">* Logout </w:t>
+        <w:t xml:space="preserve">* </w:t>
+      </w:r>
+      <w:r>
+        <w:rPr>
+          <w:rFonts w:ascii="Bierstadt" w:eastAsia="UD Digi Kyokasho NP-B" w:hAnsi="Bierstadt" w:cs="Poppins"/>
+          <w:strike/>
+          <w:color w:val="4472C4" w:themeColor="accent1"/>
+          <w:sz w:val="22"/>
+          <w:szCs w:val="20"/>
+        </w:rPr>
+        <w:t>Logout</w:t>
+      </w:r>
+      <w:r>
+        <w:rPr>
+          <w:rFonts w:ascii="Bierstadt" w:eastAsia="UD Digi Kyokasho NP-B" w:hAnsi="Bierstadt" w:cs="Poppins"/>
+          <w:color w:val="4472C4" w:themeColor="accent1"/>
+          <w:sz w:val="22"/>
+          <w:szCs w:val="20"/>
+        </w:rPr>
+        <w:t xml:space="preserve"> </w:t>
       </w:r>
     </w:p>
     <w:p>
@@ -262,7 +361,27 @@
           <w:szCs w:val="20"/>
         </w:rPr>
         <w:tab/>
-        <w:t>* apply leave interface with logout button and back button</w:t>
+        <w:t xml:space="preserve">* </w:t>
+      </w:r>
+      <w:proofErr w:type="gramStart"/>
+      <w:r>
+        <w:rPr>
+          <w:rFonts w:ascii="Bierstadt" w:eastAsia="UD Digi Kyokasho NP-B" w:hAnsi="Bierstadt" w:cs="Poppins"/>
+          <w:color w:val="4472C4" w:themeColor="accent1"/>
+          <w:sz w:val="22"/>
+          <w:szCs w:val="20"/>
+        </w:rPr>
+        <w:t>apply</w:t>
+      </w:r>
+      <w:proofErr w:type="gramEnd"/>
+      <w:r>
+        <w:rPr>
+          <w:rFonts w:ascii="Bierstadt" w:eastAsia="UD Digi Kyokasho NP-B" w:hAnsi="Bierstadt" w:cs="Poppins"/>
+          <w:color w:val="4472C4" w:themeColor="accent1"/>
+          <w:sz w:val="22"/>
+          <w:szCs w:val="20"/>
+        </w:rPr>
+        <w:t xml:space="preserve"> leave interface with logout button and back button</w:t>
       </w:r>
     </w:p>
     <w:p>
@@ -549,8 +668,18 @@
           <w:sz w:val="22"/>
           <w:szCs w:val="20"/>
         </w:rPr>
-        <w:t>WHY NO REGISTER BUTTON IS MADE FOR STUDENT ?</w:t>
-      </w:r>
+        <w:t xml:space="preserve">WHY NO REGISTER BUTTON IS MADE FOR </w:t>
+      </w:r>
+      <w:proofErr w:type="gramStart"/>
+      <w:r>
+        <w:rPr>
+          <w:rFonts w:ascii="Bierstadt" w:eastAsia="UD Digi Kyokasho NP-B" w:hAnsi="Bierstadt" w:cs="Poppins"/>
+          <w:sz w:val="22"/>
+          <w:szCs w:val="20"/>
+        </w:rPr>
+        <w:t>STUDENT ?</w:t>
+      </w:r>
+      <w:proofErr w:type="gramEnd"/>
     </w:p>
     <w:p>
       <w:pPr>
@@ -597,13 +726,41 @@
           <w:szCs w:val="20"/>
         </w:rPr>
       </w:pPr>
-      <w:r>
-        <w:rPr>
-          <w:rFonts w:ascii="Bierstadt" w:eastAsia="UD Digi Kyokasho NP-B" w:hAnsi="Bierstadt" w:cs="Poppins"/>
-          <w:sz w:val="22"/>
-          <w:szCs w:val="20"/>
-        </w:rPr>
-        <w:t>So I assume that there is another portal where student and teachers get enrolled Same as the FIET ERP app.</w:t>
+      <w:proofErr w:type="gramStart"/>
+      <w:r>
+        <w:rPr>
+          <w:rFonts w:ascii="Bierstadt" w:eastAsia="UD Digi Kyokasho NP-B" w:hAnsi="Bierstadt" w:cs="Poppins"/>
+          <w:sz w:val="22"/>
+          <w:szCs w:val="20"/>
+        </w:rPr>
+        <w:t>So</w:t>
+      </w:r>
+      <w:proofErr w:type="gramEnd"/>
+      <w:r>
+        <w:rPr>
+          <w:rFonts w:ascii="Bierstadt" w:eastAsia="UD Digi Kyokasho NP-B" w:hAnsi="Bierstadt" w:cs="Poppins"/>
+          <w:sz w:val="22"/>
+          <w:szCs w:val="20"/>
+        </w:rPr>
+        <w:t xml:space="preserve"> I assume that there is another portal where </w:t>
+      </w:r>
+      <w:proofErr w:type="gramStart"/>
+      <w:r>
+        <w:rPr>
+          <w:rFonts w:ascii="Bierstadt" w:eastAsia="UD Digi Kyokasho NP-B" w:hAnsi="Bierstadt" w:cs="Poppins"/>
+          <w:sz w:val="22"/>
+          <w:szCs w:val="20"/>
+        </w:rPr>
+        <w:t>student</w:t>
+      </w:r>
+      <w:proofErr w:type="gramEnd"/>
+      <w:r>
+        <w:rPr>
+          <w:rFonts w:ascii="Bierstadt" w:eastAsia="UD Digi Kyokasho NP-B" w:hAnsi="Bierstadt" w:cs="Poppins"/>
+          <w:sz w:val="22"/>
+          <w:szCs w:val="20"/>
+        </w:rPr>
+        <w:t xml:space="preserve"> and teachers get enrolled Same as the FIET ERP app.</w:t>
       </w:r>
     </w:p>
     <w:p>
@@ -683,8 +840,18 @@
           <w:sz w:val="22"/>
           <w:szCs w:val="20"/>
         </w:rPr>
-        <w:t xml:space="preserve"> For student :</w:t>
-      </w:r>
+        <w:t xml:space="preserve"> For </w:t>
+      </w:r>
+      <w:proofErr w:type="gramStart"/>
+      <w:r>
+        <w:rPr>
+          <w:rFonts w:ascii="Bierstadt" w:eastAsia="UD Digi Kyokasho NP-B" w:hAnsi="Bierstadt" w:cs="Poppins"/>
+          <w:sz w:val="22"/>
+          <w:szCs w:val="20"/>
+        </w:rPr>
+        <w:t>student :</w:t>
+      </w:r>
+      <w:proofErr w:type="gramEnd"/>
     </w:p>
     <w:p>
       <w:pPr>
@@ -703,6 +870,7 @@
         </w:rPr>
         <w:t xml:space="preserve">USERNAME = </w:t>
       </w:r>
+      <w:proofErr w:type="spellStart"/>
       <w:r>
         <w:rPr>
           <w:rFonts w:ascii="Bierstadt" w:eastAsia="UD Digi Kyokasho NP-B" w:hAnsi="Bierstadt" w:cs="Poppins"/>
@@ -719,24 +887,35 @@
         </w:rPr>
         <w:t>ame_universityRollNumber</w:t>
       </w:r>
-    </w:p>
-    <w:p>
-      <w:pPr>
-        <w:spacing w:line="276" w:lineRule="auto"/>
-        <w:rPr>
-          <w:rFonts w:ascii="Bierstadt" w:eastAsia="UD Digi Kyokasho NP-B" w:hAnsi="Bierstadt" w:cs="Poppins"/>
-          <w:sz w:val="22"/>
-          <w:szCs w:val="20"/>
-        </w:rPr>
-      </w:pPr>
-      <w:r>
-        <w:rPr>
-          <w:rFonts w:ascii="Bierstadt" w:eastAsia="UD Digi Kyokasho NP-B" w:hAnsi="Bierstadt" w:cs="Poppins"/>
-          <w:sz w:val="22"/>
-          <w:szCs w:val="20"/>
-        </w:rPr>
-        <w:t>PASSWORD = rollNumber</w:t>
-      </w:r>
+      <w:proofErr w:type="spellEnd"/>
+    </w:p>
+    <w:p>
+      <w:pPr>
+        <w:spacing w:line="276" w:lineRule="auto"/>
+        <w:rPr>
+          <w:rFonts w:ascii="Bierstadt" w:eastAsia="UD Digi Kyokasho NP-B" w:hAnsi="Bierstadt" w:cs="Poppins"/>
+          <w:sz w:val="22"/>
+          <w:szCs w:val="20"/>
+        </w:rPr>
+      </w:pPr>
+      <w:r>
+        <w:rPr>
+          <w:rFonts w:ascii="Bierstadt" w:eastAsia="UD Digi Kyokasho NP-B" w:hAnsi="Bierstadt" w:cs="Poppins"/>
+          <w:sz w:val="22"/>
+          <w:szCs w:val="20"/>
+        </w:rPr>
+        <w:t xml:space="preserve">PASSWORD = </w:t>
+      </w:r>
+      <w:proofErr w:type="spellStart"/>
+      <w:r>
+        <w:rPr>
+          <w:rFonts w:ascii="Bierstadt" w:eastAsia="UD Digi Kyokasho NP-B" w:hAnsi="Bierstadt" w:cs="Poppins"/>
+          <w:sz w:val="22"/>
+          <w:szCs w:val="20"/>
+        </w:rPr>
+        <w:t>rollNumber</w:t>
+      </w:r>
+      <w:proofErr w:type="spellEnd"/>
     </w:p>
     <w:p>
       <w:pPr>
@@ -754,25 +933,71 @@
           <w:szCs w:val="20"/>
         </w:rPr>
         <w:lastRenderedPageBreak/>
-        <w:t>For Faculty :</w:t>
-      </w:r>
-    </w:p>
-    <w:p>
-      <w:pPr>
-        <w:spacing w:line="276" w:lineRule="auto"/>
-        <w:rPr>
-          <w:rFonts w:ascii="Bierstadt" w:eastAsia="UD Digi Kyokasho NP-B" w:hAnsi="Bierstadt" w:cs="Poppins"/>
-          <w:sz w:val="22"/>
-          <w:szCs w:val="20"/>
-        </w:rPr>
-      </w:pPr>
-      <w:r>
-        <w:rPr>
-          <w:rFonts w:ascii="Bierstadt" w:eastAsia="UD Digi Kyokasho NP-B" w:hAnsi="Bierstadt" w:cs="Poppins"/>
-          <w:sz w:val="22"/>
-          <w:szCs w:val="20"/>
-        </w:rPr>
-        <w:t>USERNAME = facultyName_employeeId(001,002) for my testing</w:t>
+        <w:t xml:space="preserve">For </w:t>
+      </w:r>
+      <w:proofErr w:type="gramStart"/>
+      <w:r>
+        <w:rPr>
+          <w:rFonts w:ascii="Bierstadt" w:eastAsia="UD Digi Kyokasho NP-B" w:hAnsi="Bierstadt" w:cs="Poppins"/>
+          <w:sz w:val="22"/>
+          <w:szCs w:val="20"/>
+        </w:rPr>
+        <w:t>Faculty :</w:t>
+      </w:r>
+      <w:proofErr w:type="gramEnd"/>
+    </w:p>
+    <w:p>
+      <w:pPr>
+        <w:spacing w:line="276" w:lineRule="auto"/>
+        <w:rPr>
+          <w:rFonts w:ascii="Bierstadt" w:eastAsia="UD Digi Kyokasho NP-B" w:hAnsi="Bierstadt" w:cs="Poppins"/>
+          <w:sz w:val="22"/>
+          <w:szCs w:val="20"/>
+        </w:rPr>
+      </w:pPr>
+      <w:r>
+        <w:rPr>
+          <w:rFonts w:ascii="Bierstadt" w:eastAsia="UD Digi Kyokasho NP-B" w:hAnsi="Bierstadt" w:cs="Poppins"/>
+          <w:sz w:val="22"/>
+          <w:szCs w:val="20"/>
+        </w:rPr>
+        <w:t xml:space="preserve">USERNAME = </w:t>
+      </w:r>
+      <w:proofErr w:type="spellStart"/>
+      <w:r>
+        <w:rPr>
+          <w:rFonts w:ascii="Bierstadt" w:eastAsia="UD Digi Kyokasho NP-B" w:hAnsi="Bierstadt" w:cs="Poppins"/>
+          <w:sz w:val="22"/>
+          <w:szCs w:val="20"/>
+        </w:rPr>
+        <w:t>facultyName_</w:t>
+      </w:r>
+      <w:proofErr w:type="gramStart"/>
+      <w:r>
+        <w:rPr>
+          <w:rFonts w:ascii="Bierstadt" w:eastAsia="UD Digi Kyokasho NP-B" w:hAnsi="Bierstadt" w:cs="Poppins"/>
+          <w:sz w:val="22"/>
+          <w:szCs w:val="20"/>
+        </w:rPr>
+        <w:t>employeeId</w:t>
+      </w:r>
+      <w:proofErr w:type="spellEnd"/>
+      <w:r>
+        <w:rPr>
+          <w:rFonts w:ascii="Bierstadt" w:eastAsia="UD Digi Kyokasho NP-B" w:hAnsi="Bierstadt" w:cs="Poppins"/>
+          <w:sz w:val="22"/>
+          <w:szCs w:val="20"/>
+        </w:rPr>
+        <w:t>(</w:t>
+      </w:r>
+      <w:proofErr w:type="gramEnd"/>
+      <w:r>
+        <w:rPr>
+          <w:rFonts w:ascii="Bierstadt" w:eastAsia="UD Digi Kyokasho NP-B" w:hAnsi="Bierstadt" w:cs="Poppins"/>
+          <w:sz w:val="22"/>
+          <w:szCs w:val="20"/>
+        </w:rPr>
+        <w:t>001,002) for my testing</w:t>
       </w:r>
     </w:p>
     <w:p>

</xml_diff>